<commit_message>
in model_testing new boxplot for crossvalidation - other minor changes in model_testing - serveral models retrained - date and time of creation added to model_testing - fit_model now also saves mse, val_mse, mae, val_mae
</commit_message>
<xml_diff>
--- a/07_model_compare/Comp_Deep.docx
+++ b/07_model_compare/Comp_Deep.docx
@@ -4,7 +4,7 @@
   <w:body>
     <w:p>
       <w:r>
-        <w:t>Unterschied der Modelle ist insignifikant</w:t>
+        <w:t>Bei dem Doppelten Modell lässt sich auch eine verdoppelung der Trainings zeit erkennen und einer weitere steigerung für das Dreifach Modell auf über 30 min</w:t>
       </w:r>
       <w:r>
         <w:t>.</w:t>
@@ -12,14 +12,303 @@
     </w:p>
     <w:p>
       <w:r>
-        <w:t xml:space="preserve">Jedoch Trainingszeit bei 3 layern mehr als Doppelt so hoch. </w:t>
+        <w:rPr>
+          <w:noProof/>
+        </w:rPr>
+        <w:drawing>
+          <wp:inline distT="0" distB="0" distL="0" distR="0" wp14:anchorId="18F08C7C" wp14:editId="67BB9680">
+            <wp:extent cx="5760720" cy="2061845"/>
+            <wp:effectExtent l="0" t="0" r="0" b="0"/>
+            <wp:docPr id="404840484" name="Grafik 1" descr="No description has been provided for this image"/>
+            <wp:cNvGraphicFramePr>
+              <a:graphicFrameLocks xmlns:a="http://schemas.openxmlformats.org/drawingml/2006/main" noChangeAspect="1"/>
+            </wp:cNvGraphicFramePr>
+            <a:graphic xmlns:a="http://schemas.openxmlformats.org/drawingml/2006/main">
+              <a:graphicData uri="http://schemas.openxmlformats.org/drawingml/2006/picture">
+                <pic:pic xmlns:pic="http://schemas.openxmlformats.org/drawingml/2006/picture">
+                  <pic:nvPicPr>
+                    <pic:cNvPr id="0" name="Picture 1" descr="No description has been provided for this image"/>
+                    <pic:cNvPicPr>
+                      <a:picLocks noChangeAspect="1" noChangeArrowheads="1"/>
+                    </pic:cNvPicPr>
+                  </pic:nvPicPr>
+                  <pic:blipFill>
+                    <a:blip r:embed="rId4">
+                      <a:extLst>
+                        <a:ext uri="{28A0092B-C50C-407E-A947-70E740481C1C}">
+                          <a14:useLocalDpi xmlns:a14="http://schemas.microsoft.com/office/drawing/2010/main" val="0"/>
+                        </a:ext>
+                      </a:extLst>
+                    </a:blip>
+                    <a:srcRect/>
+                    <a:stretch>
+                      <a:fillRect/>
+                    </a:stretch>
+                  </pic:blipFill>
+                  <pic:spPr bwMode="auto">
+                    <a:xfrm>
+                      <a:off x="0" y="0"/>
+                      <a:ext cx="5760720" cy="2061845"/>
+                    </a:xfrm>
+                    <a:prstGeom prst="rect">
+                      <a:avLst/>
+                    </a:prstGeom>
+                    <a:noFill/>
+                    <a:ln>
+                      <a:noFill/>
+                    </a:ln>
+                  </pic:spPr>
+                </pic:pic>
+              </a:graphicData>
+            </a:graphic>
+          </wp:inline>
+        </w:drawing>
       </w:r>
     </w:p>
     <w:p>
       <w:r>
-        <w:t>Lässt vermuten, dass dieses Problemstellung nicht mehr Komplexität benötigt</w:t>
+        <w:t xml:space="preserve">Bei den Ergebnissen der Kreuzvalidierung zeigen sich die Modelle mit zwei oder drei Schichten ähnlich gut und damit zuverlässiger als das Einfache </w:t>
+      </w:r>
+      <w:r>
+        <w:t>Modell</w:t>
+      </w:r>
+      <w:r>
+        <w:t>.</w:t>
       </w:r>
     </w:p>
+    <w:p>
+      <w:r>
+        <w:rPr>
+          <w:noProof/>
+        </w:rPr>
+        <w:drawing>
+          <wp:inline distT="0" distB="0" distL="0" distR="0" wp14:anchorId="42750041" wp14:editId="53B85C8F">
+            <wp:extent cx="2860159" cy="2629607"/>
+            <wp:effectExtent l="0" t="0" r="0" b="0"/>
+            <wp:docPr id="518911349" name="Grafik 2" descr="No description has been provided for this image"/>
+            <wp:cNvGraphicFramePr>
+              <a:graphicFrameLocks xmlns:a="http://schemas.openxmlformats.org/drawingml/2006/main" noChangeAspect="1"/>
+            </wp:cNvGraphicFramePr>
+            <a:graphic xmlns:a="http://schemas.openxmlformats.org/drawingml/2006/main">
+              <a:graphicData uri="http://schemas.openxmlformats.org/drawingml/2006/picture">
+                <pic:pic xmlns:pic="http://schemas.openxmlformats.org/drawingml/2006/picture">
+                  <pic:nvPicPr>
+                    <pic:cNvPr id="0" name="Picture 3" descr="No description has been provided for this image"/>
+                    <pic:cNvPicPr>
+                      <a:picLocks noChangeAspect="1" noChangeArrowheads="1"/>
+                    </pic:cNvPicPr>
+                  </pic:nvPicPr>
+                  <pic:blipFill>
+                    <a:blip r:embed="rId5">
+                      <a:extLst>
+                        <a:ext uri="{28A0092B-C50C-407E-A947-70E740481C1C}">
+                          <a14:useLocalDpi xmlns:a14="http://schemas.microsoft.com/office/drawing/2010/main" val="0"/>
+                        </a:ext>
+                      </a:extLst>
+                    </a:blip>
+                    <a:srcRect/>
+                    <a:stretch>
+                      <a:fillRect/>
+                    </a:stretch>
+                  </pic:blipFill>
+                  <pic:spPr bwMode="auto">
+                    <a:xfrm>
+                      <a:off x="0" y="0"/>
+                      <a:ext cx="2873715" cy="2642070"/>
+                    </a:xfrm>
+                    <a:prstGeom prst="rect">
+                      <a:avLst/>
+                    </a:prstGeom>
+                    <a:noFill/>
+                    <a:ln>
+                      <a:noFill/>
+                    </a:ln>
+                  </pic:spPr>
+                </pic:pic>
+              </a:graphicData>
+            </a:graphic>
+          </wp:inline>
+        </w:drawing>
+      </w:r>
+      <w:r>
+        <w:t xml:space="preserve"> </w:t>
+      </w:r>
+      <w:r>
+        <w:rPr>
+          <w:noProof/>
+        </w:rPr>
+        <w:drawing>
+          <wp:inline distT="0" distB="0" distL="0" distR="0" wp14:anchorId="62170C5D" wp14:editId="52807F98">
+            <wp:extent cx="2831831" cy="2603563"/>
+            <wp:effectExtent l="0" t="0" r="6985" b="6350"/>
+            <wp:docPr id="1770740142" name="Grafik 3" descr="No description has been provided for this image"/>
+            <wp:cNvGraphicFramePr>
+              <a:graphicFrameLocks xmlns:a="http://schemas.openxmlformats.org/drawingml/2006/main" noChangeAspect="1"/>
+            </wp:cNvGraphicFramePr>
+            <a:graphic xmlns:a="http://schemas.openxmlformats.org/drawingml/2006/main">
+              <a:graphicData uri="http://schemas.openxmlformats.org/drawingml/2006/picture">
+                <pic:pic xmlns:pic="http://schemas.openxmlformats.org/drawingml/2006/picture">
+                  <pic:nvPicPr>
+                    <pic:cNvPr id="0" name="Picture 5" descr="No description has been provided for this image"/>
+                    <pic:cNvPicPr>
+                      <a:picLocks noChangeAspect="1" noChangeArrowheads="1"/>
+                    </pic:cNvPicPr>
+                  </pic:nvPicPr>
+                  <pic:blipFill>
+                    <a:blip r:embed="rId6">
+                      <a:extLst>
+                        <a:ext uri="{28A0092B-C50C-407E-A947-70E740481C1C}">
+                          <a14:useLocalDpi xmlns:a14="http://schemas.microsoft.com/office/drawing/2010/main" val="0"/>
+                        </a:ext>
+                      </a:extLst>
+                    </a:blip>
+                    <a:srcRect/>
+                    <a:stretch>
+                      <a:fillRect/>
+                    </a:stretch>
+                  </pic:blipFill>
+                  <pic:spPr bwMode="auto">
+                    <a:xfrm>
+                      <a:off x="0" y="0"/>
+                      <a:ext cx="2843032" cy="2613862"/>
+                    </a:xfrm>
+                    <a:prstGeom prst="rect">
+                      <a:avLst/>
+                    </a:prstGeom>
+                    <a:noFill/>
+                    <a:ln>
+                      <a:noFill/>
+                    </a:ln>
+                  </pic:spPr>
+                </pic:pic>
+              </a:graphicData>
+            </a:graphic>
+          </wp:inline>
+        </w:drawing>
+      </w:r>
+    </w:p>
+    <w:p>
+      <w:r>
+        <w:t>Werden hingegen die jeweils besten Modelle betrachtet, so sind die unterschiede nicht mehr Signifikant</w:t>
+      </w:r>
+      <w:r>
+        <w:t>.</w:t>
+      </w:r>
+      <w:r>
+        <w:t xml:space="preserve"> Lediglich bei der Maximalwertabweichung scheint „Doppelt“ besser abzuschneiden</w:t>
+      </w:r>
+      <w:r>
+        <w:t xml:space="preserve"> mit einem MAPE von 2,9 %</w:t>
+      </w:r>
+      <w:r>
+        <w:t xml:space="preserve">, jedoch mit einer etwas höheren Zeitlichen </w:t>
+      </w:r>
+      <w:r>
+        <w:t>V</w:t>
+      </w:r>
+      <w:r>
+        <w:t>erschiebung</w:t>
+      </w:r>
+      <w:r>
+        <w:t>.</w:t>
+      </w:r>
+      <w:r>
+        <w:t xml:space="preserve"> Zudem </w:t>
+      </w:r>
+      <w:r>
+        <w:t>besteht</w:t>
+      </w:r>
+      <w:r>
+        <w:t xml:space="preserve"> die </w:t>
+      </w:r>
+      <w:r>
+        <w:t>Annahme,</w:t>
+      </w:r>
+      <w:r>
+        <w:t xml:space="preserve"> dass diese Ergebnisunterschiede bereits hauptsächlich dem Zufall</w:t>
+      </w:r>
+      <w:r>
+        <w:t xml:space="preserve"> </w:t>
+      </w:r>
+      <w:r>
+        <w:t xml:space="preserve">unterliegen, dies lässt sich jedoch hier nicht </w:t>
+      </w:r>
+      <w:r>
+        <w:t>nachweisen</w:t>
+      </w:r>
+      <w:r>
+        <w:t>.</w:t>
+      </w:r>
+    </w:p>
+    <w:p>
+      <w:r>
+        <w:rPr>
+          <w:noProof/>
+        </w:rPr>
+        <w:drawing>
+          <wp:inline distT="0" distB="0" distL="0" distR="0" wp14:anchorId="48E512A1" wp14:editId="2E4E12D9">
+            <wp:extent cx="5122766" cy="1471553"/>
+            <wp:effectExtent l="0" t="0" r="1905" b="0"/>
+            <wp:docPr id="1629881751" name="Grafik 1" descr="Ein Bild, das Text, Screenshot, Schrift, Zahl enthält.&#10;&#10;Automatisch generierte Beschreibung"/>
+            <wp:cNvGraphicFramePr>
+              <a:graphicFrameLocks xmlns:a="http://schemas.openxmlformats.org/drawingml/2006/main" noChangeAspect="1"/>
+            </wp:cNvGraphicFramePr>
+            <a:graphic xmlns:a="http://schemas.openxmlformats.org/drawingml/2006/main">
+              <a:graphicData uri="http://schemas.openxmlformats.org/drawingml/2006/picture">
+                <pic:pic xmlns:pic="http://schemas.openxmlformats.org/drawingml/2006/picture">
+                  <pic:nvPicPr>
+                    <pic:cNvPr id="1629881751" name="Grafik 1" descr="Ein Bild, das Text, Screenshot, Schrift, Zahl enthält.&#10;&#10;Automatisch generierte Beschreibung"/>
+                    <pic:cNvPicPr/>
+                  </pic:nvPicPr>
+                  <pic:blipFill>
+                    <a:blip r:embed="rId7"/>
+                    <a:stretch>
+                      <a:fillRect/>
+                    </a:stretch>
+                  </pic:blipFill>
+                  <pic:spPr>
+                    <a:xfrm>
+                      <a:off x="0" y="0"/>
+                      <a:ext cx="5137216" cy="1475704"/>
+                    </a:xfrm>
+                    <a:prstGeom prst="rect">
+                      <a:avLst/>
+                    </a:prstGeom>
+                  </pic:spPr>
+                </pic:pic>
+              </a:graphicData>
+            </a:graphic>
+          </wp:inline>
+        </w:drawing>
+      </w:r>
+    </w:p>
+    <w:p>
+      <w:r>
+        <w:t xml:space="preserve">Alle Modelle wären hier auswählbar, jedoch in Anbetracht </w:t>
+      </w:r>
+      <w:r>
+        <w:t>auf mögliche andere komplexere Gebiet</w:t>
+      </w:r>
+      <w:r>
+        <w:t>e</w:t>
+      </w:r>
+      <w:r>
+        <w:t xml:space="preserve"> könnte eine etwas höhere </w:t>
+      </w:r>
+      <w:r>
+        <w:t>K</w:t>
+      </w:r>
+      <w:r>
+        <w:t xml:space="preserve">omplexität </w:t>
+      </w:r>
+      <w:r>
+        <w:t xml:space="preserve">des Netzes </w:t>
+      </w:r>
+      <w:r>
+        <w:t>sinnvoll sein.</w:t>
+      </w:r>
+    </w:p>
+    <w:p/>
     <w:sectPr>
       <w:pgSz w:w="11906" w:h="16838"/>
       <w:pgMar w:top="1417" w:right="1417" w:bottom="1134" w:left="1417" w:header="708" w:footer="708" w:gutter="0"/>

</xml_diff>